<commit_message>
Correction to the scaling of pixels to meter ratio
</commit_message>
<xml_diff>
--- a/Writeup.docx
+++ b/Writeup.docx
@@ -539,7 +539,7 @@
             <v:path o:extrusionok="f" gradientshapeok="t" o:connecttype="rect"/>
             <o:lock v:ext="edit" aspectratio="t"/>
           </v:shapetype>
-          <v:shape id="_x0000_i1043" type="#_x0000_t75" style="width:452.75pt;height:286.9pt">
+          <v:shape id="_x0000_i1025" type="#_x0000_t75" style="width:452.75pt;height:286.9pt">
             <v:imagedata r:id="rId5" o:title="1 Chessboard corner finidng"/>
           </v:shape>
         </w:pict>
@@ -599,7 +599,7 @@
           <w:lang w:val="en-US"/>
         </w:rPr>
         <w:pict>
-          <v:shape id="_x0000_i1044" type="#_x0000_t75" style="width:452.75pt;height:142.9pt">
+          <v:shape id="_x0000_i1026" type="#_x0000_t75" style="width:452.75pt;height:142.9pt">
             <v:imagedata r:id="rId6" o:title="2 undistorting image of the chessboard"/>
           </v:shape>
         </w:pict>
@@ -813,7 +813,7 @@
           <w:lang w:val="en-US"/>
         </w:rPr>
         <w:pict>
-          <v:shape id="_x0000_i1045" type="#_x0000_t75" style="width:458.2pt;height:134.75pt">
+          <v:shape id="_x0000_i1027" type="#_x0000_t75" style="width:458.2pt;height:134.75pt">
             <v:imagedata r:id="rId7" o:title="3 undistorting image for an example image from the road" cropright="-847f"/>
           </v:shape>
         </w:pict>
@@ -1202,7 +1202,7 @@
           <w:lang w:val="en-US"/>
         </w:rPr>
         <w:pict>
-          <v:shape id="_x0000_i1048" type="#_x0000_t75" style="width:453.25pt;height:499.65pt">
+          <v:shape id="_x0000_i1028" type="#_x0000_t75" style="width:453.25pt;height:499.65pt">
             <v:imagedata r:id="rId8" o:title="5 image preprocessing"/>
           </v:shape>
         </w:pict>
@@ -2479,7 +2479,7 @@
         </w:rPr>
         <w:lastRenderedPageBreak/>
         <w:pict>
-          <v:shape id="_x0000_i1053" type="#_x0000_t75" style="width:452.75pt;height:142.9pt">
+          <v:shape id="_x0000_i1029" type="#_x0000_t75" style="width:452.75pt;height:142.9pt">
             <v:imagedata r:id="rId9" o:title="4 unwarping image for an example image from the road"/>
           </v:shape>
         </w:pict>
@@ -2979,7 +2979,7 @@
           <w:lang w:val="en-US"/>
         </w:rPr>
         <w:pict>
-          <v:shape id="_x0000_i1056" type="#_x0000_t75" style="width:453.25pt;height:254.75pt">
+          <v:shape id="_x0000_i1030" type="#_x0000_t75" style="width:453.25pt;height:254.75pt">
             <v:imagedata r:id="rId10" o:title="6 Sliding window search for lane"/>
           </v:shape>
         </w:pict>
@@ -3088,7 +3088,7 @@
           <w:lang w:val="en-US"/>
         </w:rPr>
         <w:pict>
-          <v:shape id="_x0000_i1057" type="#_x0000_t75" style="width:452.75pt;height:259.65pt">
+          <v:shape id="_x0000_i1031" type="#_x0000_t75" style="width:452.75pt;height:259.65pt">
             <v:imagedata r:id="rId11" o:title="7 Estimation of lane position and shape"/>
           </v:shape>
         </w:pict>
@@ -3641,7 +3641,7 @@
           <w:lang w:val="en-US"/>
         </w:rPr>
         <w:pict>
-          <v:shape id="_x0000_i1058" type="#_x0000_t75" style="width:452.75pt;height:259.1pt">
+          <v:shape id="_x0000_i1032" type="#_x0000_t75" style="width:452.75pt;height:259.1pt">
             <v:imagedata r:id="rId12" o:title="8 Overlaying the estimated lane on the image of the road"/>
           </v:shape>
         </w:pict>
@@ -3699,7 +3699,7 @@
           <w:lang w:val="en-US"/>
         </w:rPr>
         <w:pict>
-          <v:rect id="_x0000_i1032" style="width:0;height:3pt" o:hralign="center" o:hrstd="t" o:hrnoshade="t" o:hr="t" fillcolor="#24292e" stroked="f"/>
+          <v:rect id="_x0000_i1033" style="width:0;height:3pt" o:hralign="center" o:hrstd="t" o:hrnoshade="t" o:hr="t" fillcolor="#24292e" stroked="f"/>
         </w:pict>
       </w:r>
     </w:p>
@@ -3794,32 +3794,37 @@
           <w:szCs w:val="24"/>
           <w:lang w:val="en-US"/>
         </w:rPr>
-        <w:t>video result:</w:t>
+        <w:t>video resul</w:t>
       </w:r>
       <w:bookmarkStart w:id="0" w:name="_GoBack"/>
       <w:bookmarkEnd w:id="0"/>
+      <w:r>
+        <w:rPr>
+          <w:rFonts w:ascii="Segoe UI" w:eastAsia="Times New Roman" w:hAnsi="Segoe UI" w:cs="Segoe UI"/>
+          <w:color w:val="24292E"/>
+          <w:sz w:val="24"/>
+          <w:szCs w:val="24"/>
+          <w:lang w:val="en-US"/>
+        </w:rPr>
+        <w:t>t:</w:t>
+      </w:r>
     </w:p>
     <w:p>
       <w:pPr>
         <w:spacing w:after="240" w:line="240" w:lineRule="auto"/>
         <w:rPr>
-          <w:rFonts w:ascii="Segoe UI" w:eastAsia="Times New Roman" w:hAnsi="Segoe UI" w:cs="Segoe UI"/>
-          <w:color w:val="24292E"/>
-          <w:sz w:val="24"/>
-          <w:szCs w:val="24"/>
-          <w:lang w:val="en-US"/>
+          <w:sz w:val="26"/>
+          <w:szCs w:val="4"/>
         </w:rPr>
       </w:pPr>
       <w:hyperlink r:id="rId13" w:history="1">
         <w:r>
           <w:rPr>
             <w:rStyle w:val="Hyperlink"/>
-            <w:rFonts w:ascii="Segoe UI" w:eastAsia="Times New Roman" w:hAnsi="Segoe UI" w:cs="Segoe UI"/>
-            <w:sz w:val="24"/>
-            <w:szCs w:val="24"/>
-            <w:lang w:val="en-US"/>
+            <w:sz w:val="26"/>
+            <w:szCs w:val="4"/>
           </w:rPr>
-          <w:t>https://www.youtube.com/watch?v=-009iRWXidY</w:t>
+          <w:t>https://www.youtube.com/watch?v=9JMdI7bYvQQ</w:t>
         </w:r>
       </w:hyperlink>
     </w:p>
@@ -3853,7 +3858,7 @@
           <w:lang w:val="en-US"/>
         </w:rPr>
         <w:pict>
-          <v:rect id="_x0000_i1033" style="width:0;height:3pt" o:hralign="center" o:hrstd="t" o:hrnoshade="t" o:hr="t" fillcolor="#24292e" stroked="f"/>
+          <v:rect id="_x0000_i1034" style="width:0;height:3pt" o:hralign="center" o:hrstd="t" o:hrnoshade="t" o:hr="t" fillcolor="#24292e" stroked="f"/>
         </w:pict>
       </w:r>
     </w:p>
@@ -4526,6 +4531,7 @@
   <w:style w:type="character" w:default="1" w:styleId="DefaultParagraphFont">
     <w:name w:val="Default Paragraph Font"/>
     <w:uiPriority w:val="1"/>
+    <w:semiHidden/>
     <w:unhideWhenUsed/>
   </w:style>
   <w:style w:type="table" w:default="1" w:styleId="TableNormal">

</xml_diff>